<commit_message>
Descrição de Caso de Uso
Descrição de Caso de Uso (2 descrições)
</commit_message>
<xml_diff>
--- a/Silvia-Helena-Descricao_de_Caso_de_Uso.docx
+++ b/Silvia-Helena-Descricao_de_Caso_de_Uso.docx
@@ -19,14 +19,79 @@
           <w:rFonts w:ascii="Times New Roman" w:hAnsi="Times New Roman" w:cs="Times New Roman"/>
           <w:b/>
           <w:bCs/>
+          <w:noProof/>
           <w:sz w:val="24"/>
           <w:szCs w:val="24"/>
           <w:u w:val="single"/>
-        </w:rPr>
-        <w:t>Descrição de Caso de Uso (</w:t>
-      </w:r>
-      <w:proofErr w:type="spellStart"/>
-      <w:r>
+          <w:lang w:eastAsia="pt-BR"/>
+        </w:rPr>
+        <w:drawing>
+          <wp:anchor distT="0" distB="0" distL="114300" distR="114300" simplePos="0" relativeHeight="251658240" behindDoc="0" locked="0" layoutInCell="1" allowOverlap="1">
+            <wp:simplePos x="0" y="0"/>
+            <wp:positionH relativeFrom="page">
+              <wp:align>center</wp:align>
+            </wp:positionH>
+            <wp:positionV relativeFrom="paragraph">
+              <wp:posOffset>-345440</wp:posOffset>
+            </wp:positionV>
+            <wp:extent cx="5990400" cy="3211200"/>
+            <wp:effectExtent l="0" t="0" r="0" b="8255"/>
+            <wp:wrapNone/>
+            <wp:docPr id="1" name="Imagem 1" descr="C:\Users\silvinha01\Desktop\tela_prontuario.jpg"/>
+            <wp:cNvGraphicFramePr>
+              <a:graphicFrameLocks xmlns:a="http://schemas.openxmlformats.org/drawingml/2006/main" noChangeAspect="1"/>
+            </wp:cNvGraphicFramePr>
+            <a:graphic xmlns:a="http://schemas.openxmlformats.org/drawingml/2006/main">
+              <a:graphicData uri="http://schemas.openxmlformats.org/drawingml/2006/picture">
+                <pic:pic xmlns:pic="http://schemas.openxmlformats.org/drawingml/2006/picture">
+                  <pic:nvPicPr>
+                    <pic:cNvPr id="0" name="Picture 1" descr="C:\Users\silvinha01\Desktop\tela_prontuario.jpg"/>
+                    <pic:cNvPicPr>
+                      <a:picLocks noChangeAspect="1" noChangeArrowheads="1"/>
+                    </pic:cNvPicPr>
+                  </pic:nvPicPr>
+                  <pic:blipFill>
+                    <a:blip r:embed="rId5">
+                      <a:extLst>
+                        <a:ext uri="{28A0092B-C50C-407E-A947-70E740481C1C}">
+                          <a14:useLocalDpi xmlns:a14="http://schemas.microsoft.com/office/drawing/2010/main" val="0"/>
+                        </a:ext>
+                      </a:extLst>
+                    </a:blip>
+                    <a:srcRect/>
+                    <a:stretch>
+                      <a:fillRect/>
+                    </a:stretch>
+                  </pic:blipFill>
+                  <pic:spPr bwMode="auto">
+                    <a:xfrm>
+                      <a:off x="0" y="0"/>
+                      <a:ext cx="5990400" cy="3211200"/>
+                    </a:xfrm>
+                    <a:prstGeom prst="rect">
+                      <a:avLst/>
+                    </a:prstGeom>
+                    <a:noFill/>
+                    <a:ln>
+                      <a:noFill/>
+                    </a:ln>
+                  </pic:spPr>
+                </pic:pic>
+              </a:graphicData>
+            </a:graphic>
+            <wp14:sizeRelH relativeFrom="margin">
+              <wp14:pctWidth>0</wp14:pctWidth>
+            </wp14:sizeRelH>
+            <wp14:sizeRelV relativeFrom="margin">
+              <wp14:pctHeight>0</wp14:pctHeight>
+            </wp14:sizeRelV>
+          </wp:anchor>
+        </w:drawing>
+      </w:r>
+    </w:p>
+    <w:p>
+      <w:pPr>
+        <w:jc w:val="both"/>
         <w:rPr>
           <w:rFonts w:ascii="Times New Roman" w:hAnsi="Times New Roman" w:cs="Times New Roman"/>
           <w:b/>
@@ -35,10 +100,11 @@
           <w:szCs w:val="24"/>
           <w:u w:val="single"/>
         </w:rPr>
-        <w:t>IClinic</w:t>
-      </w:r>
-      <w:proofErr w:type="spellEnd"/>
-      <w:r>
+      </w:pPr>
+    </w:p>
+    <w:p>
+      <w:pPr>
+        <w:jc w:val="both"/>
         <w:rPr>
           <w:rFonts w:ascii="Times New Roman" w:hAnsi="Times New Roman" w:cs="Times New Roman"/>
           <w:b/>
@@ -47,9 +113,11 @@
           <w:szCs w:val="24"/>
           <w:u w:val="single"/>
         </w:rPr>
-        <w:t>)</w:t>
-      </w:r>
-      <w:r>
+      </w:pPr>
+    </w:p>
+    <w:p>
+      <w:pPr>
+        <w:jc w:val="both"/>
         <w:rPr>
           <w:rFonts w:ascii="Times New Roman" w:hAnsi="Times New Roman" w:cs="Times New Roman"/>
           <w:b/>
@@ -58,10 +126,7 @@
           <w:szCs w:val="24"/>
           <w:u w:val="single"/>
         </w:rPr>
-        <w:t xml:space="preserve"> – 26/08/2016</w:t>
-      </w:r>
-      <w:bookmarkStart w:id="0" w:name="_GoBack"/>
-      <w:bookmarkEnd w:id="0"/>
+      </w:pPr>
     </w:p>
     <w:p>
       <w:pPr>
@@ -101,7 +166,10 @@
           <w:u w:val="single"/>
         </w:rPr>
       </w:pPr>
-      <w:r>
+    </w:p>
+    <w:p>
+      <w:pPr>
+        <w:jc w:val="both"/>
         <w:rPr>
           <w:rFonts w:ascii="Times New Roman" w:hAnsi="Times New Roman" w:cs="Times New Roman"/>
           <w:b/>
@@ -110,9 +178,11 @@
           <w:szCs w:val="24"/>
           <w:u w:val="single"/>
         </w:rPr>
-        <w:t>UC</w:t>
-      </w:r>
-      <w:r>
+      </w:pPr>
+    </w:p>
+    <w:p>
+      <w:pPr>
+        <w:jc w:val="both"/>
         <w:rPr>
           <w:rFonts w:ascii="Times New Roman" w:hAnsi="Times New Roman" w:cs="Times New Roman"/>
           <w:b/>
@@ -121,9 +191,11 @@
           <w:szCs w:val="24"/>
           <w:u w:val="single"/>
         </w:rPr>
-        <w:t xml:space="preserve"> - </w:t>
-      </w:r>
-      <w:r>
+      </w:pPr>
+    </w:p>
+    <w:p>
+      <w:pPr>
+        <w:jc w:val="both"/>
         <w:rPr>
           <w:rFonts w:ascii="Times New Roman" w:hAnsi="Times New Roman" w:cs="Times New Roman"/>
           <w:b/>
@@ -132,92 +204,221 @@
           <w:szCs w:val="24"/>
           <w:u w:val="single"/>
         </w:rPr>
-        <w:t>Emitir</w:t>
-      </w:r>
-      <w:r>
-        <w:rPr>
-          <w:rFonts w:ascii="Times New Roman" w:hAnsi="Times New Roman" w:cs="Times New Roman"/>
-          <w:b/>
-          <w:color w:val="000000"/>
+      </w:pPr>
+    </w:p>
+    <w:p>
+      <w:pPr>
+        <w:jc w:val="both"/>
+        <w:rPr>
+          <w:rFonts w:ascii="Times New Roman" w:hAnsi="Times New Roman" w:cs="Times New Roman"/>
+          <w:b/>
+          <w:bCs/>
           <w:sz w:val="24"/>
           <w:szCs w:val="24"/>
           <w:u w:val="single"/>
         </w:rPr>
-        <w:t xml:space="preserve"> </w:t>
-      </w:r>
-      <w:r>
-        <w:rPr>
-          <w:rFonts w:ascii="Times New Roman" w:hAnsi="Times New Roman" w:cs="Times New Roman"/>
-          <w:b/>
-          <w:color w:val="000000"/>
+      </w:pPr>
+    </w:p>
+    <w:p>
+      <w:pPr>
+        <w:jc w:val="both"/>
+        <w:rPr>
+          <w:rFonts w:ascii="Times New Roman" w:hAnsi="Times New Roman" w:cs="Times New Roman"/>
+          <w:b/>
+          <w:bCs/>
           <w:sz w:val="24"/>
           <w:szCs w:val="24"/>
           <w:u w:val="single"/>
         </w:rPr>
-        <w:t>Prontuário</w:t>
-      </w:r>
-      <w:r>
-        <w:rPr>
-          <w:rFonts w:ascii="Times New Roman" w:hAnsi="Times New Roman" w:cs="Times New Roman"/>
-          <w:b/>
-          <w:color w:val="000000"/>
+      </w:pPr>
+    </w:p>
+    <w:p>
+      <w:pPr>
+        <w:jc w:val="both"/>
+        <w:rPr>
+          <w:rFonts w:ascii="Times New Roman" w:hAnsi="Times New Roman" w:cs="Times New Roman"/>
+          <w:b/>
+          <w:bCs/>
           <w:sz w:val="24"/>
           <w:szCs w:val="24"/>
           <w:u w:val="single"/>
         </w:rPr>
-        <w:t xml:space="preserve"> de </w:t>
-      </w:r>
-      <w:r>
-        <w:rPr>
-          <w:rFonts w:ascii="Times New Roman" w:hAnsi="Times New Roman" w:cs="Times New Roman"/>
-          <w:b/>
-          <w:color w:val="000000"/>
+      </w:pPr>
+    </w:p>
+    <w:p>
+      <w:pPr>
+        <w:jc w:val="both"/>
+        <w:rPr>
+          <w:rFonts w:ascii="Times New Roman" w:hAnsi="Times New Roman" w:cs="Times New Roman"/>
+          <w:b/>
+          <w:bCs/>
           <w:sz w:val="24"/>
           <w:szCs w:val="24"/>
           <w:u w:val="single"/>
         </w:rPr>
-        <w:t>paciente</w:t>
-      </w:r>
-      <w:r>
-        <w:rPr>
-          <w:rFonts w:ascii="Times New Roman" w:hAnsi="Times New Roman" w:cs="Times New Roman"/>
-          <w:b/>
-          <w:color w:val="000000"/>
+      </w:pPr>
+    </w:p>
+    <w:p>
+      <w:pPr>
+        <w:jc w:val="both"/>
+        <w:rPr>
+          <w:rFonts w:ascii="Times New Roman" w:hAnsi="Times New Roman" w:cs="Times New Roman"/>
+          <w:b/>
+          <w:bCs/>
           <w:sz w:val="24"/>
           <w:szCs w:val="24"/>
           <w:u w:val="single"/>
         </w:rPr>
-        <w:t>.</w:t>
-      </w:r>
-    </w:p>
-    <w:p>
-      <w:pPr>
-        <w:ind w:left="993" w:hanging="284"/>
-        <w:jc w:val="both"/>
-        <w:rPr>
-          <w:rFonts w:ascii="Times New Roman" w:hAnsi="Times New Roman" w:cs="Times New Roman"/>
+      </w:pPr>
+    </w:p>
+    <w:p>
+      <w:pPr>
+        <w:jc w:val="both"/>
+        <w:rPr>
+          <w:rFonts w:ascii="Times New Roman" w:hAnsi="Times New Roman" w:cs="Times New Roman"/>
+          <w:b/>
           <w:bCs/>
           <w:sz w:val="24"/>
           <w:szCs w:val="24"/>
-        </w:rPr>
-      </w:pPr>
-    </w:p>
-    <w:p>
-      <w:pPr>
-        <w:ind w:left="993" w:hanging="284"/>
-        <w:jc w:val="both"/>
-        <w:rPr>
-          <w:rFonts w:ascii="Times New Roman" w:hAnsi="Times New Roman" w:cs="Times New Roman"/>
+          <w:u w:val="single"/>
+        </w:rPr>
+      </w:pPr>
+    </w:p>
+    <w:p>
+      <w:pPr>
+        <w:jc w:val="both"/>
+        <w:rPr>
+          <w:rFonts w:ascii="Times New Roman" w:hAnsi="Times New Roman" w:cs="Times New Roman"/>
+          <w:b/>
+          <w:bCs/>
           <w:sz w:val="24"/>
           <w:szCs w:val="24"/>
-        </w:rPr>
-      </w:pPr>
-      <w:r>
-        <w:rPr>
-          <w:rFonts w:ascii="Times New Roman" w:hAnsi="Times New Roman" w:cs="Times New Roman"/>
-          <w:bCs/>
-          <w:sz w:val="24"/>
-          <w:szCs w:val="24"/>
+          <w:u w:val="single"/>
+        </w:rPr>
+      </w:pPr>
+    </w:p>
+    <w:p>
+      <w:pPr>
+        <w:jc w:val="both"/>
+        <w:rPr>
+          <w:rFonts w:ascii="Times New Roman" w:hAnsi="Times New Roman" w:cs="Times New Roman"/>
+          <w:b/>
+          <w:bCs/>
+          <w:u w:val="single"/>
+        </w:rPr>
+      </w:pPr>
+      <w:r>
+        <w:rPr>
+          <w:rFonts w:ascii="Times New Roman" w:hAnsi="Times New Roman" w:cs="Times New Roman"/>
+          <w:b/>
+          <w:bCs/>
+          <w:u w:val="single"/>
+        </w:rPr>
+        <w:t>Descrição de Caso de Uso (</w:t>
+      </w:r>
+      <w:proofErr w:type="spellStart"/>
+      <w:r>
+        <w:rPr>
+          <w:rFonts w:ascii="Times New Roman" w:hAnsi="Times New Roman" w:cs="Times New Roman"/>
+          <w:b/>
+          <w:bCs/>
+          <w:u w:val="single"/>
+        </w:rPr>
+        <w:t>IClinic</w:t>
+      </w:r>
+      <w:proofErr w:type="spellEnd"/>
+      <w:r>
+        <w:rPr>
+          <w:rFonts w:ascii="Times New Roman" w:hAnsi="Times New Roman" w:cs="Times New Roman"/>
+          <w:b/>
+          <w:bCs/>
+          <w:u w:val="single"/>
+        </w:rPr>
+        <w:t>)</w:t>
+      </w:r>
+      <w:r>
+        <w:rPr>
+          <w:rFonts w:ascii="Times New Roman" w:hAnsi="Times New Roman" w:cs="Times New Roman"/>
+          <w:b/>
+          <w:bCs/>
+          <w:u w:val="single"/>
+        </w:rPr>
+        <w:t xml:space="preserve"> – 26/08/2016</w:t>
+      </w:r>
+    </w:p>
+    <w:p>
+      <w:pPr>
+        <w:jc w:val="both"/>
+        <w:rPr>
+          <w:rFonts w:ascii="Times New Roman" w:hAnsi="Times New Roman" w:cs="Times New Roman"/>
+          <w:b/>
+          <w:bCs/>
+          <w:u w:val="single"/>
+        </w:rPr>
+      </w:pPr>
+    </w:p>
+    <w:p>
+      <w:pPr>
+        <w:jc w:val="both"/>
+        <w:rPr>
+          <w:rFonts w:ascii="Times New Roman" w:hAnsi="Times New Roman" w:cs="Times New Roman"/>
+          <w:b/>
+          <w:bCs/>
+          <w:u w:val="single"/>
+        </w:rPr>
+      </w:pPr>
+    </w:p>
+    <w:p>
+      <w:pPr>
+        <w:jc w:val="both"/>
+        <w:rPr>
+          <w:rFonts w:ascii="Times New Roman" w:hAnsi="Times New Roman" w:cs="Times New Roman"/>
+          <w:b/>
+          <w:bCs/>
+          <w:u w:val="single"/>
+        </w:rPr>
+      </w:pPr>
+      <w:r>
+        <w:rPr>
+          <w:rFonts w:ascii="Times New Roman" w:hAnsi="Times New Roman" w:cs="Times New Roman"/>
+          <w:b/>
+          <w:bCs/>
+          <w:u w:val="single"/>
+        </w:rPr>
+        <w:t>UC - Emitir</w:t>
+      </w:r>
+      <w:r>
+        <w:rPr>
+          <w:rFonts w:ascii="Times New Roman" w:hAnsi="Times New Roman" w:cs="Times New Roman"/>
+          <w:b/>
+          <w:color w:val="000000"/>
+          <w:u w:val="single"/>
+        </w:rPr>
+        <w:t xml:space="preserve"> Prontuário de paciente.</w:t>
+      </w:r>
+    </w:p>
+    <w:p>
+      <w:pPr>
+        <w:ind w:left="993" w:hanging="284"/>
+        <w:jc w:val="both"/>
+        <w:rPr>
+          <w:rFonts w:ascii="Times New Roman" w:hAnsi="Times New Roman" w:cs="Times New Roman"/>
+          <w:bCs/>
+        </w:rPr>
+      </w:pPr>
+    </w:p>
+    <w:p>
+      <w:pPr>
+        <w:ind w:left="993" w:hanging="284"/>
+        <w:jc w:val="both"/>
+        <w:rPr>
+          <w:rFonts w:ascii="Times New Roman" w:hAnsi="Times New Roman" w:cs="Times New Roman"/>
+        </w:rPr>
+      </w:pPr>
+      <w:r>
+        <w:rPr>
+          <w:rFonts w:ascii="Times New Roman" w:hAnsi="Times New Roman" w:cs="Times New Roman"/>
+          <w:bCs/>
         </w:rPr>
         <w:t xml:space="preserve"> </w:t>
       </w:r>
@@ -226,8 +427,6 @@
           <w:rFonts w:ascii="Times New Roman" w:hAnsi="Times New Roman" w:cs="Times New Roman"/>
           <w:b/>
           <w:bCs/>
-          <w:sz w:val="24"/>
-          <w:szCs w:val="24"/>
         </w:rPr>
         <w:t>Sumário:</w:t>
       </w:r>
@@ -235,16 +434,12 @@
         <w:rPr>
           <w:rFonts w:ascii="Times New Roman" w:hAnsi="Times New Roman" w:cs="Times New Roman"/>
           <w:bCs/>
-          <w:sz w:val="24"/>
-          <w:szCs w:val="24"/>
         </w:rPr>
         <w:t xml:space="preserve"> </w:t>
       </w:r>
       <w:r>
         <w:rPr>
           <w:rFonts w:ascii="Times New Roman" w:hAnsi="Times New Roman" w:cs="Times New Roman"/>
-          <w:sz w:val="24"/>
-          <w:szCs w:val="24"/>
         </w:rPr>
         <w:t xml:space="preserve">Permite </w:t>
       </w:r>
@@ -252,28 +447,8 @@
         <w:rPr>
           <w:rFonts w:ascii="Times New Roman" w:hAnsi="Times New Roman" w:cs="Times New Roman"/>
           <w:color w:val="000000"/>
-          <w:sz w:val="24"/>
-          <w:szCs w:val="24"/>
-        </w:rPr>
-        <w:t xml:space="preserve">Gerar </w:t>
-      </w:r>
-      <w:r>
-        <w:rPr>
-          <w:rFonts w:ascii="Times New Roman" w:hAnsi="Times New Roman" w:cs="Times New Roman"/>
-          <w:color w:val="000000"/>
-          <w:sz w:val="24"/>
-          <w:szCs w:val="24"/>
-        </w:rPr>
-        <w:t>Prontuário de paciente</w:t>
-      </w:r>
-      <w:r>
-        <w:rPr>
-          <w:rFonts w:ascii="Times New Roman" w:hAnsi="Times New Roman" w:cs="Times New Roman"/>
-          <w:color w:val="000000"/>
-          <w:sz w:val="24"/>
-          <w:szCs w:val="24"/>
-        </w:rPr>
-        <w:t>.</w:t>
+        </w:rPr>
+        <w:t>Gerar Prontuário de paciente.</w:t>
       </w:r>
     </w:p>
     <w:p>
@@ -282,16 +457,12 @@
         <w:jc w:val="both"/>
         <w:rPr>
           <w:rFonts w:ascii="Times New Roman" w:hAnsi="Times New Roman" w:cs="Times New Roman"/>
-          <w:sz w:val="24"/>
-          <w:szCs w:val="24"/>
-        </w:rPr>
-      </w:pPr>
-      <w:r>
-        <w:rPr>
-          <w:rFonts w:ascii="Times New Roman" w:hAnsi="Times New Roman" w:cs="Times New Roman"/>
-          <w:bCs/>
-          <w:sz w:val="24"/>
-          <w:szCs w:val="24"/>
+        </w:rPr>
+      </w:pPr>
+      <w:r>
+        <w:rPr>
+          <w:rFonts w:ascii="Times New Roman" w:hAnsi="Times New Roman" w:cs="Times New Roman"/>
+          <w:bCs/>
         </w:rPr>
         <w:t xml:space="preserve"> </w:t>
       </w:r>
@@ -300,16 +471,12 @@
           <w:rFonts w:ascii="Times New Roman" w:hAnsi="Times New Roman" w:cs="Times New Roman"/>
           <w:b/>
           <w:bCs/>
-          <w:sz w:val="24"/>
-          <w:szCs w:val="24"/>
         </w:rPr>
         <w:t>Atores:</w:t>
       </w:r>
       <w:r>
         <w:rPr>
           <w:rFonts w:ascii="Times New Roman" w:hAnsi="Times New Roman" w:cs="Times New Roman"/>
-          <w:sz w:val="24"/>
-          <w:szCs w:val="24"/>
         </w:rPr>
         <w:t xml:space="preserve"> Profissional</w:t>
       </w:r>
@@ -320,16 +487,12 @@
         <w:jc w:val="both"/>
         <w:rPr>
           <w:rFonts w:ascii="Times New Roman" w:hAnsi="Times New Roman" w:cs="Times New Roman"/>
-          <w:sz w:val="24"/>
-          <w:szCs w:val="24"/>
-        </w:rPr>
-      </w:pPr>
-      <w:r>
-        <w:rPr>
-          <w:rFonts w:ascii="Times New Roman" w:hAnsi="Times New Roman" w:cs="Times New Roman"/>
-          <w:bCs/>
-          <w:sz w:val="24"/>
-          <w:szCs w:val="24"/>
+        </w:rPr>
+      </w:pPr>
+      <w:r>
+        <w:rPr>
+          <w:rFonts w:ascii="Times New Roman" w:hAnsi="Times New Roman" w:cs="Times New Roman"/>
+          <w:bCs/>
         </w:rPr>
         <w:t xml:space="preserve"> </w:t>
       </w:r>
@@ -338,8 +501,6 @@
           <w:rFonts w:ascii="Times New Roman" w:hAnsi="Times New Roman" w:cs="Times New Roman"/>
           <w:b/>
           <w:bCs/>
-          <w:sz w:val="24"/>
-          <w:szCs w:val="24"/>
         </w:rPr>
         <w:t>Pré-Condição:</w:t>
       </w:r>
@@ -347,34 +508,14 @@
         <w:rPr>
           <w:rFonts w:ascii="Times New Roman" w:hAnsi="Times New Roman" w:cs="Times New Roman"/>
           <w:bCs/>
-          <w:sz w:val="24"/>
-          <w:szCs w:val="24"/>
         </w:rPr>
         <w:t xml:space="preserve"> </w:t>
       </w:r>
       <w:r>
         <w:rPr>
           <w:rFonts w:ascii="Times New Roman" w:hAnsi="Times New Roman" w:cs="Times New Roman"/>
-          <w:sz w:val="24"/>
-          <w:szCs w:val="24"/>
-        </w:rPr>
-        <w:t xml:space="preserve">O sistema deve estar online e o </w:t>
-      </w:r>
-      <w:r>
-        <w:rPr>
-          <w:rFonts w:ascii="Times New Roman" w:hAnsi="Times New Roman" w:cs="Times New Roman"/>
-          <w:sz w:val="24"/>
-          <w:szCs w:val="24"/>
-        </w:rPr>
-        <w:t>profissional</w:t>
-      </w:r>
-      <w:r>
-        <w:rPr>
-          <w:rFonts w:ascii="Times New Roman" w:hAnsi="Times New Roman" w:cs="Times New Roman"/>
-          <w:sz w:val="24"/>
-          <w:szCs w:val="24"/>
-        </w:rPr>
-        <w:t xml:space="preserve"> deverá estar logado no sistema. </w:t>
+        </w:rPr>
+        <w:t xml:space="preserve">O sistema deve estar online e o profissional deverá estar logado no sistema. </w:t>
       </w:r>
     </w:p>
     <w:p>
@@ -385,16 +526,12 @@
           <w:rFonts w:ascii="Times New Roman" w:hAnsi="Times New Roman" w:cs="Times New Roman"/>
           <w:b/>
           <w:bCs/>
-          <w:sz w:val="24"/>
-          <w:szCs w:val="24"/>
-        </w:rPr>
-      </w:pPr>
-      <w:r>
-        <w:rPr>
-          <w:rFonts w:ascii="Times New Roman" w:hAnsi="Times New Roman" w:cs="Times New Roman"/>
-          <w:bCs/>
-          <w:sz w:val="24"/>
-          <w:szCs w:val="24"/>
+        </w:rPr>
+      </w:pPr>
+      <w:r>
+        <w:rPr>
+          <w:rFonts w:ascii="Times New Roman" w:hAnsi="Times New Roman" w:cs="Times New Roman"/>
+          <w:bCs/>
         </w:rPr>
         <w:t xml:space="preserve"> </w:t>
       </w:r>
@@ -403,8 +540,6 @@
           <w:rFonts w:ascii="Times New Roman" w:hAnsi="Times New Roman" w:cs="Times New Roman"/>
           <w:b/>
           <w:bCs/>
-          <w:sz w:val="24"/>
-          <w:szCs w:val="24"/>
         </w:rPr>
         <w:t xml:space="preserve">Fluxo Principal: </w:t>
       </w:r>
@@ -420,57 +555,13 @@
         <w:rPr>
           <w:rFonts w:ascii="Times New Roman" w:hAnsi="Times New Roman" w:cs="Times New Roman"/>
           <w:bCs/>
-          <w:sz w:val="24"/>
-          <w:szCs w:val="24"/>
-        </w:rPr>
-      </w:pPr>
-      <w:r>
-        <w:rPr>
-          <w:rFonts w:ascii="Times New Roman" w:hAnsi="Times New Roman" w:cs="Times New Roman"/>
-          <w:sz w:val="24"/>
-          <w:szCs w:val="24"/>
-        </w:rPr>
-        <w:t xml:space="preserve">O </w:t>
-      </w:r>
-      <w:r>
-        <w:rPr>
-          <w:rFonts w:ascii="Times New Roman" w:hAnsi="Times New Roman" w:cs="Times New Roman"/>
-          <w:sz w:val="24"/>
-          <w:szCs w:val="24"/>
-        </w:rPr>
-        <w:t>profissional</w:t>
-      </w:r>
-      <w:r>
-        <w:rPr>
-          <w:rFonts w:ascii="Times New Roman" w:hAnsi="Times New Roman" w:cs="Times New Roman"/>
-          <w:sz w:val="24"/>
-          <w:szCs w:val="24"/>
-        </w:rPr>
-        <w:t xml:space="preserve"> acessa a tela de que permite </w:t>
-      </w:r>
-      <w:r>
-        <w:rPr>
-          <w:rFonts w:ascii="Times New Roman" w:hAnsi="Times New Roman" w:cs="Times New Roman"/>
-          <w:sz w:val="24"/>
-          <w:szCs w:val="24"/>
-        </w:rPr>
-        <w:t xml:space="preserve">gerar o </w:t>
-      </w:r>
-      <w:r>
-        <w:rPr>
-          <w:rFonts w:ascii="Times New Roman" w:hAnsi="Times New Roman" w:cs="Times New Roman"/>
-          <w:sz w:val="24"/>
-          <w:szCs w:val="24"/>
-        </w:rPr>
-        <w:t>prontuário</w:t>
-      </w:r>
-      <w:r>
-        <w:rPr>
-          <w:rFonts w:ascii="Times New Roman" w:hAnsi="Times New Roman" w:cs="Times New Roman"/>
-          <w:sz w:val="24"/>
-          <w:szCs w:val="24"/>
-        </w:rPr>
-        <w:t>.</w:t>
+        </w:rPr>
+      </w:pPr>
+      <w:r>
+        <w:rPr>
+          <w:rFonts w:ascii="Times New Roman" w:hAnsi="Times New Roman" w:cs="Times New Roman"/>
+        </w:rPr>
+        <w:t>O profissional acessa a tela de que permite gerar o prontuário.</w:t>
       </w:r>
     </w:p>
     <w:p>
@@ -483,63 +574,35 @@
         <w:jc w:val="both"/>
         <w:rPr>
           <w:rFonts w:ascii="Times New Roman" w:hAnsi="Times New Roman" w:cs="Times New Roman"/>
-          <w:sz w:val="24"/>
-          <w:szCs w:val="24"/>
-        </w:rPr>
-      </w:pPr>
-      <w:r>
-        <w:rPr>
-          <w:rFonts w:ascii="Times New Roman" w:hAnsi="Times New Roman" w:cs="Times New Roman"/>
-          <w:sz w:val="24"/>
-          <w:szCs w:val="24"/>
-        </w:rPr>
-        <w:t xml:space="preserve">O </w:t>
-      </w:r>
-      <w:r>
-        <w:rPr>
-          <w:rFonts w:ascii="Times New Roman" w:hAnsi="Times New Roman" w:cs="Times New Roman"/>
-          <w:sz w:val="24"/>
-          <w:szCs w:val="24"/>
-        </w:rPr>
-        <w:t>profissional</w:t>
-      </w:r>
-      <w:r>
-        <w:rPr>
-          <w:rFonts w:ascii="Times New Roman" w:hAnsi="Times New Roman" w:cs="Times New Roman"/>
-          <w:sz w:val="24"/>
-          <w:szCs w:val="24"/>
-        </w:rPr>
-        <w:t xml:space="preserve"> </w:t>
-      </w:r>
-      <w:r>
-        <w:rPr>
-          <w:rFonts w:ascii="Times New Roman" w:hAnsi="Times New Roman" w:cs="Times New Roman"/>
-          <w:sz w:val="24"/>
-          <w:szCs w:val="24"/>
+        </w:rPr>
+      </w:pPr>
+      <w:r>
+        <w:rPr>
+          <w:rFonts w:ascii="Times New Roman" w:hAnsi="Times New Roman" w:cs="Times New Roman"/>
+        </w:rPr>
+        <w:t xml:space="preserve">O profissional </w:t>
+      </w:r>
+      <w:r>
+        <w:rPr>
+          <w:rFonts w:ascii="Times New Roman" w:hAnsi="Times New Roman" w:cs="Times New Roman"/>
         </w:rPr>
         <w:t xml:space="preserve">insere um dos dados do paciente </w:t>
       </w:r>
       <w:r>
         <w:rPr>
           <w:rFonts w:ascii="Times New Roman" w:hAnsi="Times New Roman" w:cs="Times New Roman"/>
-          <w:sz w:val="24"/>
-          <w:szCs w:val="24"/>
         </w:rPr>
         <w:t>cadastrado</w:t>
       </w:r>
       <w:r>
         <w:rPr>
           <w:rFonts w:ascii="Times New Roman" w:hAnsi="Times New Roman" w:cs="Times New Roman"/>
-          <w:sz w:val="24"/>
-          <w:szCs w:val="24"/>
         </w:rPr>
         <w:t xml:space="preserve"> (nome, RG, CPF) o qual quer gerar o prontuá</w:t>
       </w:r>
       <w:r>
         <w:rPr>
           <w:rFonts w:ascii="Times New Roman" w:hAnsi="Times New Roman" w:cs="Times New Roman"/>
-          <w:sz w:val="24"/>
-          <w:szCs w:val="24"/>
         </w:rPr>
         <w:t>rio.</w:t>
       </w:r>
@@ -554,39 +617,23 @@
         <w:jc w:val="both"/>
         <w:rPr>
           <w:rFonts w:ascii="Times New Roman" w:hAnsi="Times New Roman" w:cs="Times New Roman"/>
-          <w:sz w:val="24"/>
-          <w:szCs w:val="24"/>
-        </w:rPr>
-      </w:pPr>
-      <w:r>
-        <w:rPr>
-          <w:rFonts w:ascii="Times New Roman" w:hAnsi="Times New Roman" w:cs="Times New Roman"/>
-          <w:sz w:val="24"/>
-          <w:szCs w:val="24"/>
-        </w:rPr>
-        <w:t xml:space="preserve">O sistema </w:t>
-      </w:r>
-      <w:r>
-        <w:rPr>
-          <w:rFonts w:ascii="Times New Roman" w:hAnsi="Times New Roman" w:cs="Times New Roman"/>
-          <w:sz w:val="24"/>
-          <w:szCs w:val="24"/>
-        </w:rPr>
-        <w:t xml:space="preserve">mostra na tela o </w:t>
-      </w:r>
-      <w:r>
-        <w:rPr>
-          <w:rFonts w:ascii="Times New Roman" w:hAnsi="Times New Roman" w:cs="Times New Roman"/>
-          <w:sz w:val="24"/>
-          <w:szCs w:val="24"/>
+        </w:rPr>
+      </w:pPr>
+      <w:r>
+        <w:rPr>
+          <w:rFonts w:ascii="Times New Roman" w:hAnsi="Times New Roman" w:cs="Times New Roman"/>
+        </w:rPr>
+        <w:t xml:space="preserve">O sistema mostra na tela o </w:t>
+      </w:r>
+      <w:r>
+        <w:rPr>
+          <w:rFonts w:ascii="Times New Roman" w:hAnsi="Times New Roman" w:cs="Times New Roman"/>
         </w:rPr>
         <w:t>prontuário</w:t>
       </w:r>
       <w:r>
         <w:rPr>
           <w:rFonts w:ascii="Times New Roman" w:hAnsi="Times New Roman" w:cs="Times New Roman"/>
-          <w:sz w:val="24"/>
-          <w:szCs w:val="24"/>
         </w:rPr>
         <w:t>.</w:t>
       </w:r>
@@ -598,17 +645,13 @@
         <w:rPr>
           <w:rFonts w:ascii="Times New Roman" w:hAnsi="Times New Roman" w:cs="Times New Roman"/>
           <w:bCs/>
-          <w:sz w:val="24"/>
-          <w:szCs w:val="24"/>
-        </w:rPr>
-      </w:pPr>
-      <w:r>
-        <w:rPr>
-          <w:rFonts w:ascii="Times New Roman" w:hAnsi="Times New Roman" w:cs="Times New Roman"/>
-          <w:b/>
-          <w:bCs/>
-          <w:sz w:val="24"/>
-          <w:szCs w:val="24"/>
+        </w:rPr>
+      </w:pPr>
+      <w:r>
+        <w:rPr>
+          <w:rFonts w:ascii="Times New Roman" w:hAnsi="Times New Roman" w:cs="Times New Roman"/>
+          <w:b/>
+          <w:bCs/>
         </w:rPr>
         <w:t>Fluxo Alternativo (1):</w:t>
       </w:r>
@@ -616,66 +659,14 @@
         <w:rPr>
           <w:rFonts w:ascii="Times New Roman" w:hAnsi="Times New Roman" w:cs="Times New Roman"/>
           <w:bCs/>
-          <w:sz w:val="24"/>
-          <w:szCs w:val="24"/>
         </w:rPr>
         <w:t xml:space="preserve"> </w:t>
       </w:r>
       <w:r>
         <w:rPr>
           <w:rFonts w:ascii="Times New Roman" w:hAnsi="Times New Roman" w:cs="Times New Roman"/>
-          <w:sz w:val="24"/>
-          <w:szCs w:val="24"/>
-        </w:rPr>
-        <w:t xml:space="preserve">No passo (a) caso o </w:t>
-      </w:r>
-      <w:r>
-        <w:rPr>
-          <w:rFonts w:ascii="Times New Roman" w:hAnsi="Times New Roman" w:cs="Times New Roman"/>
-          <w:sz w:val="24"/>
-          <w:szCs w:val="24"/>
-        </w:rPr>
-        <w:t>profissional</w:t>
-      </w:r>
-      <w:r>
-        <w:rPr>
-          <w:rFonts w:ascii="Times New Roman" w:hAnsi="Times New Roman" w:cs="Times New Roman"/>
-          <w:sz w:val="24"/>
-          <w:szCs w:val="24"/>
-        </w:rPr>
-        <w:t xml:space="preserve"> não esteja logado no sistema deverá retornar para a </w:t>
-      </w:r>
-      <w:r>
-        <w:rPr>
-          <w:rFonts w:ascii="Times New Roman" w:hAnsi="Times New Roman" w:cs="Times New Roman"/>
-          <w:sz w:val="24"/>
-          <w:szCs w:val="24"/>
-        </w:rPr>
-        <w:t>pá</w:t>
-      </w:r>
-      <w:r>
-        <w:rPr>
-          <w:rFonts w:ascii="Times New Roman" w:hAnsi="Times New Roman" w:cs="Times New Roman"/>
-          <w:sz w:val="24"/>
-          <w:szCs w:val="24"/>
-        </w:rPr>
-        <w:t xml:space="preserve">gina de </w:t>
-      </w:r>
-      <w:r>
-        <w:rPr>
-          <w:rFonts w:ascii="Times New Roman" w:hAnsi="Times New Roman" w:cs="Times New Roman"/>
-          <w:sz w:val="24"/>
-          <w:szCs w:val="24"/>
-        </w:rPr>
-        <w:t>login</w:t>
-      </w:r>
-      <w:r>
-        <w:rPr>
-          <w:rFonts w:ascii="Times New Roman" w:hAnsi="Times New Roman" w:cs="Times New Roman"/>
-          <w:sz w:val="24"/>
-          <w:szCs w:val="24"/>
-        </w:rPr>
-        <w:t xml:space="preserve"> com a mensagem do erro.</w:t>
+        </w:rPr>
+        <w:t>No passo (a) caso o profissional não esteja logado no sistema deverá retornar para a página de login com a mensagem do erro.</w:t>
       </w:r>
     </w:p>
     <w:p>
@@ -685,17 +676,13 @@
         <w:rPr>
           <w:rFonts w:ascii="Times New Roman" w:hAnsi="Times New Roman" w:cs="Times New Roman"/>
           <w:bCs/>
-          <w:sz w:val="24"/>
-          <w:szCs w:val="24"/>
-        </w:rPr>
-      </w:pPr>
-      <w:r>
-        <w:rPr>
-          <w:rFonts w:ascii="Times New Roman" w:hAnsi="Times New Roman" w:cs="Times New Roman"/>
-          <w:b/>
-          <w:bCs/>
-          <w:sz w:val="24"/>
-          <w:szCs w:val="24"/>
+        </w:rPr>
+      </w:pPr>
+      <w:r>
+        <w:rPr>
+          <w:rFonts w:ascii="Times New Roman" w:hAnsi="Times New Roman" w:cs="Times New Roman"/>
+          <w:b/>
+          <w:bCs/>
         </w:rPr>
         <w:t>Fluxo Alternativo (2):</w:t>
       </w:r>
@@ -703,66 +690,26 @@
         <w:rPr>
           <w:rFonts w:ascii="Times New Roman" w:hAnsi="Times New Roman" w:cs="Times New Roman"/>
           <w:bCs/>
-          <w:sz w:val="24"/>
-          <w:szCs w:val="24"/>
         </w:rPr>
         <w:t xml:space="preserve"> </w:t>
       </w:r>
       <w:r>
         <w:rPr>
           <w:rFonts w:ascii="Times New Roman" w:hAnsi="Times New Roman" w:cs="Times New Roman"/>
-          <w:sz w:val="24"/>
-          <w:szCs w:val="24"/>
-        </w:rPr>
-        <w:t>No passo (c</w:t>
-      </w:r>
-      <w:r>
-        <w:rPr>
-          <w:rFonts w:ascii="Times New Roman" w:hAnsi="Times New Roman" w:cs="Times New Roman"/>
-          <w:sz w:val="24"/>
-          <w:szCs w:val="24"/>
-        </w:rPr>
-        <w:t xml:space="preserve">) caso não seja possível </w:t>
-      </w:r>
-      <w:r>
-        <w:rPr>
-          <w:rFonts w:ascii="Times New Roman" w:hAnsi="Times New Roman" w:cs="Times New Roman"/>
-          <w:sz w:val="24"/>
-          <w:szCs w:val="24"/>
-        </w:rPr>
-        <w:t xml:space="preserve">gerar o </w:t>
-      </w:r>
-      <w:r>
-        <w:rPr>
-          <w:rFonts w:ascii="Times New Roman" w:hAnsi="Times New Roman" w:cs="Times New Roman"/>
-          <w:sz w:val="24"/>
-          <w:szCs w:val="24"/>
+        </w:rPr>
+        <w:t xml:space="preserve">No passo (c) caso não seja possível gerar o </w:t>
+      </w:r>
+      <w:r>
+        <w:rPr>
+          <w:rFonts w:ascii="Times New Roman" w:hAnsi="Times New Roman" w:cs="Times New Roman"/>
         </w:rPr>
         <w:t>prontuário</w:t>
       </w:r>
       <w:r>
         <w:rPr>
           <w:rFonts w:ascii="Times New Roman" w:hAnsi="Times New Roman" w:cs="Times New Roman"/>
-          <w:sz w:val="24"/>
-          <w:szCs w:val="24"/>
-        </w:rPr>
-        <w:t xml:space="preserve"> no sistema deverá retornar para a mesma </w:t>
-      </w:r>
-      <w:r>
-        <w:rPr>
-          <w:rFonts w:ascii="Times New Roman" w:hAnsi="Times New Roman" w:cs="Times New Roman"/>
-          <w:sz w:val="24"/>
-          <w:szCs w:val="24"/>
-        </w:rPr>
-        <w:t>pá</w:t>
-      </w:r>
-      <w:r>
-        <w:rPr>
-          <w:rFonts w:ascii="Times New Roman" w:hAnsi="Times New Roman" w:cs="Times New Roman"/>
-          <w:sz w:val="24"/>
-          <w:szCs w:val="24"/>
-        </w:rPr>
-        <w:t>gina com a mensagem do erro.</w:t>
+        </w:rPr>
+        <w:t xml:space="preserve"> no sistema deverá retornar para a mesma página com a mensagem do erro.</w:t>
       </w:r>
     </w:p>
     <w:p>
@@ -771,17 +718,13 @@
         <w:jc w:val="both"/>
         <w:rPr>
           <w:rFonts w:ascii="Times New Roman" w:hAnsi="Times New Roman" w:cs="Times New Roman"/>
-          <w:sz w:val="24"/>
-          <w:szCs w:val="24"/>
-        </w:rPr>
-      </w:pPr>
-      <w:r>
-        <w:rPr>
-          <w:rFonts w:ascii="Times New Roman" w:hAnsi="Times New Roman" w:cs="Times New Roman"/>
-          <w:b/>
-          <w:bCs/>
-          <w:sz w:val="24"/>
-          <w:szCs w:val="24"/>
+        </w:rPr>
+      </w:pPr>
+      <w:r>
+        <w:rPr>
+          <w:rFonts w:ascii="Times New Roman" w:hAnsi="Times New Roman" w:cs="Times New Roman"/>
+          <w:b/>
+          <w:bCs/>
         </w:rPr>
         <w:t>Pós-Condição:</w:t>
       </w:r>
@@ -789,135 +732,79 @@
         <w:rPr>
           <w:rFonts w:ascii="Times New Roman" w:hAnsi="Times New Roman" w:cs="Times New Roman"/>
           <w:bCs/>
-          <w:sz w:val="24"/>
-          <w:szCs w:val="24"/>
         </w:rPr>
         <w:t xml:space="preserve"> </w:t>
       </w:r>
       <w:r>
         <w:rPr>
           <w:rFonts w:ascii="Times New Roman" w:hAnsi="Times New Roman" w:cs="Times New Roman"/>
-          <w:sz w:val="24"/>
-          <w:szCs w:val="24"/>
-        </w:rPr>
-        <w:t>P</w:t>
-      </w:r>
-      <w:r>
-        <w:rPr>
-          <w:rFonts w:ascii="Times New Roman" w:hAnsi="Times New Roman" w:cs="Times New Roman"/>
-          <w:sz w:val="24"/>
-          <w:szCs w:val="24"/>
-        </w:rPr>
-        <w:t>rontuário</w:t>
-      </w:r>
-      <w:r>
-        <w:rPr>
-          <w:rFonts w:ascii="Times New Roman" w:hAnsi="Times New Roman" w:cs="Times New Roman"/>
-          <w:sz w:val="24"/>
-          <w:szCs w:val="24"/>
-        </w:rPr>
-        <w:t xml:space="preserve"> gerado</w:t>
-      </w:r>
-      <w:r>
-        <w:rPr>
-          <w:rFonts w:ascii="Times New Roman" w:hAnsi="Times New Roman" w:cs="Times New Roman"/>
-          <w:sz w:val="24"/>
-          <w:szCs w:val="24"/>
-        </w:rPr>
-        <w:t xml:space="preserve"> com sucesso.</w:t>
-      </w:r>
-    </w:p>
-    <w:p>
-      <w:pPr>
-        <w:jc w:val="both"/>
-        <w:rPr>
-          <w:rFonts w:ascii="Times New Roman" w:hAnsi="Times New Roman" w:cs="Times New Roman"/>
-          <w:b/>
-          <w:bCs/>
-          <w:sz w:val="24"/>
-          <w:szCs w:val="24"/>
-          <w:u w:val="single"/>
-        </w:rPr>
-      </w:pPr>
-    </w:p>
-    <w:p>
-      <w:pPr>
-        <w:jc w:val="both"/>
-        <w:rPr>
-          <w:rFonts w:ascii="Times New Roman" w:hAnsi="Times New Roman" w:cs="Times New Roman"/>
-          <w:b/>
-          <w:bCs/>
-          <w:sz w:val="24"/>
-          <w:szCs w:val="24"/>
-          <w:u w:val="single"/>
-        </w:rPr>
-      </w:pPr>
-    </w:p>
-    <w:p>
-      <w:pPr>
-        <w:jc w:val="both"/>
-        <w:rPr>
-          <w:rFonts w:ascii="Times New Roman" w:hAnsi="Times New Roman" w:cs="Times New Roman"/>
-          <w:b/>
-          <w:bCs/>
-          <w:sz w:val="24"/>
-          <w:szCs w:val="24"/>
-          <w:u w:val="single"/>
-        </w:rPr>
-      </w:pPr>
-    </w:p>
-    <w:p>
-      <w:pPr>
-        <w:jc w:val="both"/>
-        <w:rPr>
-          <w:rFonts w:ascii="Times New Roman" w:hAnsi="Times New Roman" w:cs="Times New Roman"/>
-          <w:b/>
-          <w:bCs/>
-          <w:sz w:val="24"/>
-          <w:szCs w:val="24"/>
-          <w:u w:val="single"/>
-        </w:rPr>
-      </w:pPr>
-      <w:r>
-        <w:rPr>
-          <w:rFonts w:ascii="Times New Roman" w:hAnsi="Times New Roman" w:cs="Times New Roman"/>
-          <w:b/>
-          <w:bCs/>
-          <w:sz w:val="24"/>
-          <w:szCs w:val="24"/>
-          <w:u w:val="single"/>
-        </w:rPr>
-        <w:t>UC</w:t>
-      </w:r>
-      <w:r>
-        <w:rPr>
-          <w:rFonts w:ascii="Times New Roman" w:hAnsi="Times New Roman" w:cs="Times New Roman"/>
-          <w:b/>
-          <w:bCs/>
-          <w:sz w:val="24"/>
-          <w:szCs w:val="24"/>
-          <w:u w:val="single"/>
-        </w:rPr>
-        <w:t xml:space="preserve"> - </w:t>
-      </w:r>
-      <w:r>
-        <w:rPr>
-          <w:rFonts w:ascii="Times New Roman" w:hAnsi="Times New Roman" w:cs="Times New Roman"/>
-          <w:b/>
-          <w:bCs/>
-          <w:sz w:val="24"/>
-          <w:szCs w:val="24"/>
-          <w:u w:val="single"/>
-        </w:rPr>
-        <w:t>Emitir</w:t>
+        </w:rPr>
+        <w:t>Prontuário</w:t>
+      </w:r>
+      <w:r>
+        <w:rPr>
+          <w:rFonts w:ascii="Times New Roman" w:hAnsi="Times New Roman" w:cs="Times New Roman"/>
+        </w:rPr>
+        <w:t xml:space="preserve"> gerado com sucesso.</w:t>
+      </w:r>
+    </w:p>
+    <w:p>
+      <w:pPr>
+        <w:jc w:val="both"/>
+        <w:rPr>
+          <w:rFonts w:ascii="Times New Roman" w:hAnsi="Times New Roman" w:cs="Times New Roman"/>
+          <w:b/>
+          <w:bCs/>
+          <w:u w:val="single"/>
+        </w:rPr>
+      </w:pPr>
+    </w:p>
+    <w:p>
+      <w:pPr>
+        <w:jc w:val="both"/>
+        <w:rPr>
+          <w:rFonts w:ascii="Times New Roman" w:hAnsi="Times New Roman" w:cs="Times New Roman"/>
+          <w:b/>
+          <w:bCs/>
+          <w:u w:val="single"/>
+        </w:rPr>
+      </w:pPr>
+    </w:p>
+    <w:p>
+      <w:pPr>
+        <w:jc w:val="both"/>
+        <w:rPr>
+          <w:rFonts w:ascii="Times New Roman" w:hAnsi="Times New Roman" w:cs="Times New Roman"/>
+          <w:b/>
+          <w:bCs/>
+          <w:u w:val="single"/>
+        </w:rPr>
+      </w:pPr>
+    </w:p>
+    <w:p>
+      <w:pPr>
+        <w:jc w:val="both"/>
+        <w:rPr>
+          <w:rFonts w:ascii="Times New Roman" w:hAnsi="Times New Roman" w:cs="Times New Roman"/>
+          <w:b/>
+          <w:bCs/>
+          <w:u w:val="single"/>
+        </w:rPr>
+      </w:pPr>
+      <w:r>
+        <w:rPr>
+          <w:rFonts w:ascii="Times New Roman" w:hAnsi="Times New Roman" w:cs="Times New Roman"/>
+          <w:b/>
+          <w:bCs/>
+          <w:u w:val="single"/>
+        </w:rPr>
+        <w:t>UC - Emitir</w:t>
       </w:r>
       <w:r>
         <w:rPr>
           <w:rFonts w:ascii="Times New Roman" w:hAnsi="Times New Roman" w:cs="Times New Roman"/>
           <w:b/>
           <w:color w:val="000000"/>
-          <w:sz w:val="24"/>
-          <w:szCs w:val="24"/>
           <w:u w:val="single"/>
         </w:rPr>
         <w:t xml:space="preserve"> Relatório de estatísticas do sistema.</w:t>
@@ -930,8 +817,6 @@
         <w:rPr>
           <w:rFonts w:ascii="Times New Roman" w:hAnsi="Times New Roman" w:cs="Times New Roman"/>
           <w:bCs/>
-          <w:sz w:val="24"/>
-          <w:szCs w:val="24"/>
         </w:rPr>
       </w:pPr>
     </w:p>
@@ -941,16 +826,12 @@
         <w:jc w:val="both"/>
         <w:rPr>
           <w:rFonts w:ascii="Times New Roman" w:hAnsi="Times New Roman" w:cs="Times New Roman"/>
-          <w:sz w:val="24"/>
-          <w:szCs w:val="24"/>
-        </w:rPr>
-      </w:pPr>
-      <w:r>
-        <w:rPr>
-          <w:rFonts w:ascii="Times New Roman" w:hAnsi="Times New Roman" w:cs="Times New Roman"/>
-          <w:bCs/>
-          <w:sz w:val="24"/>
-          <w:szCs w:val="24"/>
+        </w:rPr>
+      </w:pPr>
+      <w:r>
+        <w:rPr>
+          <w:rFonts w:ascii="Times New Roman" w:hAnsi="Times New Roman" w:cs="Times New Roman"/>
+          <w:bCs/>
         </w:rPr>
         <w:t xml:space="preserve"> </w:t>
       </w:r>
@@ -959,8 +840,6 @@
           <w:rFonts w:ascii="Times New Roman" w:hAnsi="Times New Roman" w:cs="Times New Roman"/>
           <w:b/>
           <w:bCs/>
-          <w:sz w:val="24"/>
-          <w:szCs w:val="24"/>
         </w:rPr>
         <w:t>Sumário:</w:t>
       </w:r>
@@ -968,16 +847,12 @@
         <w:rPr>
           <w:rFonts w:ascii="Times New Roman" w:hAnsi="Times New Roman" w:cs="Times New Roman"/>
           <w:bCs/>
-          <w:sz w:val="24"/>
-          <w:szCs w:val="24"/>
         </w:rPr>
         <w:t xml:space="preserve"> </w:t>
       </w:r>
       <w:r>
         <w:rPr>
           <w:rFonts w:ascii="Times New Roman" w:hAnsi="Times New Roman" w:cs="Times New Roman"/>
-          <w:sz w:val="24"/>
-          <w:szCs w:val="24"/>
         </w:rPr>
         <w:t xml:space="preserve">Permite </w:t>
       </w:r>
@@ -985,8 +860,6 @@
         <w:rPr>
           <w:rFonts w:ascii="Times New Roman" w:hAnsi="Times New Roman" w:cs="Times New Roman"/>
           <w:color w:val="000000"/>
-          <w:sz w:val="24"/>
-          <w:szCs w:val="24"/>
         </w:rPr>
         <w:t>Gerar Relatório de estatísticas do sistema.</w:t>
       </w:r>
@@ -997,16 +870,12 @@
         <w:jc w:val="both"/>
         <w:rPr>
           <w:rFonts w:ascii="Times New Roman" w:hAnsi="Times New Roman" w:cs="Times New Roman"/>
-          <w:sz w:val="24"/>
-          <w:szCs w:val="24"/>
-        </w:rPr>
-      </w:pPr>
-      <w:r>
-        <w:rPr>
-          <w:rFonts w:ascii="Times New Roman" w:hAnsi="Times New Roman" w:cs="Times New Roman"/>
-          <w:bCs/>
-          <w:sz w:val="24"/>
-          <w:szCs w:val="24"/>
+        </w:rPr>
+      </w:pPr>
+      <w:r>
+        <w:rPr>
+          <w:rFonts w:ascii="Times New Roman" w:hAnsi="Times New Roman" w:cs="Times New Roman"/>
+          <w:bCs/>
         </w:rPr>
         <w:t xml:space="preserve"> </w:t>
       </w:r>
@@ -1015,16 +884,12 @@
           <w:rFonts w:ascii="Times New Roman" w:hAnsi="Times New Roman" w:cs="Times New Roman"/>
           <w:b/>
           <w:bCs/>
-          <w:sz w:val="24"/>
-          <w:szCs w:val="24"/>
         </w:rPr>
         <w:t>Atores:</w:t>
       </w:r>
       <w:r>
         <w:rPr>
           <w:rFonts w:ascii="Times New Roman" w:hAnsi="Times New Roman" w:cs="Times New Roman"/>
-          <w:sz w:val="24"/>
-          <w:szCs w:val="24"/>
         </w:rPr>
         <w:t xml:space="preserve"> Profissional</w:t>
       </w:r>
@@ -1035,16 +900,12 @@
         <w:jc w:val="both"/>
         <w:rPr>
           <w:rFonts w:ascii="Times New Roman" w:hAnsi="Times New Roman" w:cs="Times New Roman"/>
-          <w:sz w:val="24"/>
-          <w:szCs w:val="24"/>
-        </w:rPr>
-      </w:pPr>
-      <w:r>
-        <w:rPr>
-          <w:rFonts w:ascii="Times New Roman" w:hAnsi="Times New Roman" w:cs="Times New Roman"/>
-          <w:bCs/>
-          <w:sz w:val="24"/>
-          <w:szCs w:val="24"/>
+        </w:rPr>
+      </w:pPr>
+      <w:r>
+        <w:rPr>
+          <w:rFonts w:ascii="Times New Roman" w:hAnsi="Times New Roman" w:cs="Times New Roman"/>
+          <w:bCs/>
         </w:rPr>
         <w:t xml:space="preserve"> </w:t>
       </w:r>
@@ -1053,8 +914,6 @@
           <w:rFonts w:ascii="Times New Roman" w:hAnsi="Times New Roman" w:cs="Times New Roman"/>
           <w:b/>
           <w:bCs/>
-          <w:sz w:val="24"/>
-          <w:szCs w:val="24"/>
         </w:rPr>
         <w:t>Pré-Condição:</w:t>
       </w:r>
@@ -1062,34 +921,14 @@
         <w:rPr>
           <w:rFonts w:ascii="Times New Roman" w:hAnsi="Times New Roman" w:cs="Times New Roman"/>
           <w:bCs/>
-          <w:sz w:val="24"/>
-          <w:szCs w:val="24"/>
         </w:rPr>
         <w:t xml:space="preserve"> </w:t>
       </w:r>
       <w:r>
         <w:rPr>
           <w:rFonts w:ascii="Times New Roman" w:hAnsi="Times New Roman" w:cs="Times New Roman"/>
-          <w:sz w:val="24"/>
-          <w:szCs w:val="24"/>
-        </w:rPr>
-        <w:t xml:space="preserve">O sistema deve estar online e o </w:t>
-      </w:r>
-      <w:r>
-        <w:rPr>
-          <w:rFonts w:ascii="Times New Roman" w:hAnsi="Times New Roman" w:cs="Times New Roman"/>
-          <w:sz w:val="24"/>
-          <w:szCs w:val="24"/>
-        </w:rPr>
-        <w:t>profissional</w:t>
-      </w:r>
-      <w:r>
-        <w:rPr>
-          <w:rFonts w:ascii="Times New Roman" w:hAnsi="Times New Roman" w:cs="Times New Roman"/>
-          <w:sz w:val="24"/>
-          <w:szCs w:val="24"/>
-        </w:rPr>
-        <w:t xml:space="preserve"> deverá estar logado no sistema. </w:t>
+        </w:rPr>
+        <w:t xml:space="preserve">O sistema deve estar online e o profissional deverá estar logado no sistema. </w:t>
       </w:r>
     </w:p>
     <w:p>
@@ -1100,16 +939,12 @@
           <w:rFonts w:ascii="Times New Roman" w:hAnsi="Times New Roman" w:cs="Times New Roman"/>
           <w:b/>
           <w:bCs/>
-          <w:sz w:val="24"/>
-          <w:szCs w:val="24"/>
-        </w:rPr>
-      </w:pPr>
-      <w:r>
-        <w:rPr>
-          <w:rFonts w:ascii="Times New Roman" w:hAnsi="Times New Roman" w:cs="Times New Roman"/>
-          <w:bCs/>
-          <w:sz w:val="24"/>
-          <w:szCs w:val="24"/>
+        </w:rPr>
+      </w:pPr>
+      <w:r>
+        <w:rPr>
+          <w:rFonts w:ascii="Times New Roman" w:hAnsi="Times New Roman" w:cs="Times New Roman"/>
+          <w:bCs/>
         </w:rPr>
         <w:t xml:space="preserve"> </w:t>
       </w:r>
@@ -1118,8 +953,6 @@
           <w:rFonts w:ascii="Times New Roman" w:hAnsi="Times New Roman" w:cs="Times New Roman"/>
           <w:b/>
           <w:bCs/>
-          <w:sz w:val="24"/>
-          <w:szCs w:val="24"/>
         </w:rPr>
         <w:t xml:space="preserve">Fluxo Principal: </w:t>
       </w:r>
@@ -1135,41 +968,13 @@
         <w:rPr>
           <w:rFonts w:ascii="Times New Roman" w:hAnsi="Times New Roman" w:cs="Times New Roman"/>
           <w:bCs/>
-          <w:sz w:val="24"/>
-          <w:szCs w:val="24"/>
-        </w:rPr>
-      </w:pPr>
-      <w:r>
-        <w:rPr>
-          <w:rFonts w:ascii="Times New Roman" w:hAnsi="Times New Roman" w:cs="Times New Roman"/>
-          <w:sz w:val="24"/>
-          <w:szCs w:val="24"/>
-        </w:rPr>
-        <w:t xml:space="preserve">O </w:t>
-      </w:r>
-      <w:r>
-        <w:rPr>
-          <w:rFonts w:ascii="Times New Roman" w:hAnsi="Times New Roman" w:cs="Times New Roman"/>
-          <w:sz w:val="24"/>
-          <w:szCs w:val="24"/>
-        </w:rPr>
-        <w:t>profissional</w:t>
-      </w:r>
-      <w:r>
-        <w:rPr>
-          <w:rFonts w:ascii="Times New Roman" w:hAnsi="Times New Roman" w:cs="Times New Roman"/>
-          <w:sz w:val="24"/>
-          <w:szCs w:val="24"/>
-        </w:rPr>
-        <w:t xml:space="preserve"> acessa a tela de que permite </w:t>
-      </w:r>
-      <w:r>
-        <w:rPr>
-          <w:rFonts w:ascii="Times New Roman" w:hAnsi="Times New Roman" w:cs="Times New Roman"/>
-          <w:sz w:val="24"/>
-          <w:szCs w:val="24"/>
-        </w:rPr>
-        <w:t>gerar o relatório.</w:t>
+        </w:rPr>
+      </w:pPr>
+      <w:r>
+        <w:rPr>
+          <w:rFonts w:ascii="Times New Roman" w:hAnsi="Times New Roman" w:cs="Times New Roman"/>
+        </w:rPr>
+        <w:t>O profissional acessa a tela de que permite gerar o relatório.</w:t>
       </w:r>
     </w:p>
     <w:p>
@@ -1182,41 +987,13 @@
         <w:jc w:val="both"/>
         <w:rPr>
           <w:rFonts w:ascii="Times New Roman" w:hAnsi="Times New Roman" w:cs="Times New Roman"/>
-          <w:sz w:val="24"/>
-          <w:szCs w:val="24"/>
-        </w:rPr>
-      </w:pPr>
-      <w:r>
-        <w:rPr>
-          <w:rFonts w:ascii="Times New Roman" w:hAnsi="Times New Roman" w:cs="Times New Roman"/>
-          <w:sz w:val="24"/>
-          <w:szCs w:val="24"/>
-        </w:rPr>
-        <w:t xml:space="preserve">O </w:t>
-      </w:r>
-      <w:r>
-        <w:rPr>
-          <w:rFonts w:ascii="Times New Roman" w:hAnsi="Times New Roman" w:cs="Times New Roman"/>
-          <w:sz w:val="24"/>
-          <w:szCs w:val="24"/>
-        </w:rPr>
-        <w:t>profissional</w:t>
-      </w:r>
-      <w:r>
-        <w:rPr>
-          <w:rFonts w:ascii="Times New Roman" w:hAnsi="Times New Roman" w:cs="Times New Roman"/>
-          <w:sz w:val="24"/>
-          <w:szCs w:val="24"/>
-        </w:rPr>
-        <w:t xml:space="preserve"> </w:t>
-      </w:r>
-      <w:r>
-        <w:rPr>
-          <w:rFonts w:ascii="Times New Roman" w:hAnsi="Times New Roman" w:cs="Times New Roman"/>
-          <w:sz w:val="24"/>
-          <w:szCs w:val="24"/>
-        </w:rPr>
-        <w:t>seleciona o sistema cadastrado ao qual quer gerar o relatório.</w:t>
+        </w:rPr>
+      </w:pPr>
+      <w:r>
+        <w:rPr>
+          <w:rFonts w:ascii="Times New Roman" w:hAnsi="Times New Roman" w:cs="Times New Roman"/>
+        </w:rPr>
+        <w:t>O profissional seleciona o sistema cadastrado ao qual quer gerar o relatório.</w:t>
       </w:r>
     </w:p>
     <w:p>
@@ -1229,25 +1006,13 @@
         <w:jc w:val="both"/>
         <w:rPr>
           <w:rFonts w:ascii="Times New Roman" w:hAnsi="Times New Roman" w:cs="Times New Roman"/>
-          <w:sz w:val="24"/>
-          <w:szCs w:val="24"/>
-        </w:rPr>
-      </w:pPr>
-      <w:r>
-        <w:rPr>
-          <w:rFonts w:ascii="Times New Roman" w:hAnsi="Times New Roman" w:cs="Times New Roman"/>
-          <w:sz w:val="24"/>
-          <w:szCs w:val="24"/>
-        </w:rPr>
-        <w:t xml:space="preserve">O sistema </w:t>
-      </w:r>
-      <w:r>
-        <w:rPr>
-          <w:rFonts w:ascii="Times New Roman" w:hAnsi="Times New Roman" w:cs="Times New Roman"/>
-          <w:sz w:val="24"/>
-          <w:szCs w:val="24"/>
-        </w:rPr>
-        <w:t>mostra na tela o relatório.</w:t>
+        </w:rPr>
+      </w:pPr>
+      <w:r>
+        <w:rPr>
+          <w:rFonts w:ascii="Times New Roman" w:hAnsi="Times New Roman" w:cs="Times New Roman"/>
+        </w:rPr>
+        <w:t>O sistema mostra na tela o relatório.</w:t>
       </w:r>
     </w:p>
     <w:p>
@@ -1257,17 +1022,13 @@
         <w:rPr>
           <w:rFonts w:ascii="Times New Roman" w:hAnsi="Times New Roman" w:cs="Times New Roman"/>
           <w:bCs/>
-          <w:sz w:val="24"/>
-          <w:szCs w:val="24"/>
-        </w:rPr>
-      </w:pPr>
-      <w:r>
-        <w:rPr>
-          <w:rFonts w:ascii="Times New Roman" w:hAnsi="Times New Roman" w:cs="Times New Roman"/>
-          <w:b/>
-          <w:bCs/>
-          <w:sz w:val="24"/>
-          <w:szCs w:val="24"/>
+        </w:rPr>
+      </w:pPr>
+      <w:r>
+        <w:rPr>
+          <w:rFonts w:ascii="Times New Roman" w:hAnsi="Times New Roman" w:cs="Times New Roman"/>
+          <w:b/>
+          <w:bCs/>
         </w:rPr>
         <w:t>Fluxo Alternativo (1):</w:t>
       </w:r>
@@ -1275,66 +1036,14 @@
         <w:rPr>
           <w:rFonts w:ascii="Times New Roman" w:hAnsi="Times New Roman" w:cs="Times New Roman"/>
           <w:bCs/>
-          <w:sz w:val="24"/>
-          <w:szCs w:val="24"/>
         </w:rPr>
         <w:t xml:space="preserve"> </w:t>
       </w:r>
       <w:r>
         <w:rPr>
           <w:rFonts w:ascii="Times New Roman" w:hAnsi="Times New Roman" w:cs="Times New Roman"/>
-          <w:sz w:val="24"/>
-          <w:szCs w:val="24"/>
-        </w:rPr>
-        <w:t xml:space="preserve">No passo (a) caso o </w:t>
-      </w:r>
-      <w:r>
-        <w:rPr>
-          <w:rFonts w:ascii="Times New Roman" w:hAnsi="Times New Roman" w:cs="Times New Roman"/>
-          <w:sz w:val="24"/>
-          <w:szCs w:val="24"/>
-        </w:rPr>
-        <w:t>profissional</w:t>
-      </w:r>
-      <w:r>
-        <w:rPr>
-          <w:rFonts w:ascii="Times New Roman" w:hAnsi="Times New Roman" w:cs="Times New Roman"/>
-          <w:sz w:val="24"/>
-          <w:szCs w:val="24"/>
-        </w:rPr>
-        <w:t xml:space="preserve"> não esteja logado no sistema deverá retornar para a </w:t>
-      </w:r>
-      <w:r>
-        <w:rPr>
-          <w:rFonts w:ascii="Times New Roman" w:hAnsi="Times New Roman" w:cs="Times New Roman"/>
-          <w:sz w:val="24"/>
-          <w:szCs w:val="24"/>
-        </w:rPr>
-        <w:t>pá</w:t>
-      </w:r>
-      <w:r>
-        <w:rPr>
-          <w:rFonts w:ascii="Times New Roman" w:hAnsi="Times New Roman" w:cs="Times New Roman"/>
-          <w:sz w:val="24"/>
-          <w:szCs w:val="24"/>
-        </w:rPr>
-        <w:t xml:space="preserve">gina de </w:t>
-      </w:r>
-      <w:r>
-        <w:rPr>
-          <w:rFonts w:ascii="Times New Roman" w:hAnsi="Times New Roman" w:cs="Times New Roman"/>
-          <w:sz w:val="24"/>
-          <w:szCs w:val="24"/>
-        </w:rPr>
-        <w:t>login</w:t>
-      </w:r>
-      <w:r>
-        <w:rPr>
-          <w:rFonts w:ascii="Times New Roman" w:hAnsi="Times New Roman" w:cs="Times New Roman"/>
-          <w:sz w:val="24"/>
-          <w:szCs w:val="24"/>
-        </w:rPr>
-        <w:t xml:space="preserve"> com a mensagem do erro.</w:t>
+        </w:rPr>
+        <w:t>No passo (a) caso o profissional não esteja logado no sistema deverá retornar para a página de login com a mensagem do erro.</w:t>
       </w:r>
     </w:p>
     <w:p>
@@ -1344,17 +1053,13 @@
         <w:rPr>
           <w:rFonts w:ascii="Times New Roman" w:hAnsi="Times New Roman" w:cs="Times New Roman"/>
           <w:bCs/>
-          <w:sz w:val="24"/>
-          <w:szCs w:val="24"/>
-        </w:rPr>
-      </w:pPr>
-      <w:r>
-        <w:rPr>
-          <w:rFonts w:ascii="Times New Roman" w:hAnsi="Times New Roman" w:cs="Times New Roman"/>
-          <w:b/>
-          <w:bCs/>
-          <w:sz w:val="24"/>
-          <w:szCs w:val="24"/>
+        </w:rPr>
+      </w:pPr>
+      <w:r>
+        <w:rPr>
+          <w:rFonts w:ascii="Times New Roman" w:hAnsi="Times New Roman" w:cs="Times New Roman"/>
+          <w:b/>
+          <w:bCs/>
         </w:rPr>
         <w:t>Fluxo Alternativo (2):</w:t>
       </w:r>
@@ -1362,77 +1067,26 @@
         <w:rPr>
           <w:rFonts w:ascii="Times New Roman" w:hAnsi="Times New Roman" w:cs="Times New Roman"/>
           <w:bCs/>
-          <w:sz w:val="24"/>
-          <w:szCs w:val="24"/>
         </w:rPr>
         <w:t xml:space="preserve"> </w:t>
       </w:r>
       <w:r>
         <w:rPr>
           <w:rFonts w:ascii="Times New Roman" w:hAnsi="Times New Roman" w:cs="Times New Roman"/>
-          <w:sz w:val="24"/>
-          <w:szCs w:val="24"/>
-        </w:rPr>
-        <w:t>No passo (c</w:t>
-      </w:r>
-      <w:r>
-        <w:rPr>
-          <w:rFonts w:ascii="Times New Roman" w:hAnsi="Times New Roman" w:cs="Times New Roman"/>
-          <w:sz w:val="24"/>
-          <w:szCs w:val="24"/>
-        </w:rPr>
-        <w:t xml:space="preserve">) caso não seja possível </w:t>
-      </w:r>
-      <w:r>
-        <w:rPr>
-          <w:rFonts w:ascii="Times New Roman" w:hAnsi="Times New Roman" w:cs="Times New Roman"/>
-          <w:sz w:val="24"/>
-          <w:szCs w:val="24"/>
-        </w:rPr>
-        <w:t>gerar o relatório</w:t>
-      </w:r>
-      <w:r>
-        <w:rPr>
-          <w:rFonts w:ascii="Times New Roman" w:hAnsi="Times New Roman" w:cs="Times New Roman"/>
-          <w:sz w:val="24"/>
-          <w:szCs w:val="24"/>
-        </w:rPr>
-        <w:t xml:space="preserve"> no sistema deverá retornar para a mesma </w:t>
-      </w:r>
-      <w:r>
-        <w:rPr>
-          <w:rFonts w:ascii="Times New Roman" w:hAnsi="Times New Roman" w:cs="Times New Roman"/>
-          <w:sz w:val="24"/>
-          <w:szCs w:val="24"/>
-        </w:rPr>
-        <w:t>pá</w:t>
-      </w:r>
-      <w:r>
-        <w:rPr>
-          <w:rFonts w:ascii="Times New Roman" w:hAnsi="Times New Roman" w:cs="Times New Roman"/>
-          <w:sz w:val="24"/>
-          <w:szCs w:val="24"/>
-        </w:rPr>
-        <w:t>gina com a mensagem do erro.</w:t>
+        </w:rPr>
+        <w:t>No passo (c) caso não seja possível gerar o relatório no sistema deverá retornar para a mesma página com a mensagem do erro.</w:t>
       </w:r>
     </w:p>
     <w:p>
       <w:pPr>
         <w:ind w:left="993" w:hanging="284"/>
         <w:jc w:val="both"/>
-        <w:rPr>
-          <w:rFonts w:ascii="Times New Roman" w:hAnsi="Times New Roman" w:cs="Times New Roman"/>
-          <w:sz w:val="24"/>
-          <w:szCs w:val="24"/>
-        </w:rPr>
-      </w:pPr>
-      <w:r>
-        <w:rPr>
-          <w:rFonts w:ascii="Times New Roman" w:hAnsi="Times New Roman" w:cs="Times New Roman"/>
-          <w:b/>
-          <w:bCs/>
-          <w:sz w:val="24"/>
-          <w:szCs w:val="24"/>
+      </w:pPr>
+      <w:r>
+        <w:rPr>
+          <w:rFonts w:ascii="Times New Roman" w:hAnsi="Times New Roman" w:cs="Times New Roman"/>
+          <w:b/>
+          <w:bCs/>
         </w:rPr>
         <w:t>Pós-Condição:</w:t>
       </w:r>
@@ -1440,32 +1094,21 @@
         <w:rPr>
           <w:rFonts w:ascii="Times New Roman" w:hAnsi="Times New Roman" w:cs="Times New Roman"/>
           <w:bCs/>
-          <w:sz w:val="24"/>
-          <w:szCs w:val="24"/>
         </w:rPr>
         <w:t xml:space="preserve"> </w:t>
       </w:r>
       <w:r>
         <w:rPr>
           <w:rFonts w:ascii="Times New Roman" w:hAnsi="Times New Roman" w:cs="Times New Roman"/>
-          <w:sz w:val="24"/>
-          <w:szCs w:val="24"/>
-        </w:rPr>
-        <w:t>Relatório gerado</w:t>
-      </w:r>
-      <w:r>
-        <w:rPr>
-          <w:rFonts w:ascii="Times New Roman" w:hAnsi="Times New Roman" w:cs="Times New Roman"/>
-          <w:sz w:val="24"/>
-          <w:szCs w:val="24"/>
-        </w:rPr>
-        <w:t xml:space="preserve"> com sucesso.</w:t>
-      </w:r>
-    </w:p>
-    <w:p/>
+        </w:rPr>
+        <w:t>Relatório gerado com sucesso.</w:t>
+      </w:r>
+      <w:bookmarkStart w:id="0" w:name="_GoBack"/>
+      <w:bookmarkEnd w:id="0"/>
+    </w:p>
     <w:sectPr>
       <w:pgSz w:w="11906" w:h="16838"/>
-      <w:pgMar w:top="1417" w:right="1701" w:bottom="1417" w:left="1701" w:header="708" w:footer="708" w:gutter="0"/>
+      <w:pgMar w:top="1417" w:right="1701" w:bottom="1276" w:left="1701" w:header="708" w:footer="708" w:gutter="0"/>
       <w:cols w:space="708"/>
       <w:docGrid w:linePitch="360"/>
     </w:sectPr>

</xml_diff>